<commit_message>
started the voteraxis - incomplete
</commit_message>
<xml_diff>
--- a/notes.docx
+++ b/notes.docx
@@ -978,6 +978,662 @@
         </w:rPr>
         <w:t xml:space="preserve"> more/less support than we would expect</w:t>
       </w:r>
+    </w:p>
+    <w:p>
+      <w:pPr>
+        <w:pStyle w:val="Overskrift1"/>
+        <w:rPr>
+          <w:lang w:val="en-US"/>
+        </w:rPr>
+      </w:pPr>
+      <w:r>
+        <w:rPr>
+          <w:lang w:val="en-US"/>
+        </w:rPr>
+        <w:t>Second day</w:t>
+      </w:r>
+    </w:p>
+    <w:p>
+      <w:pPr>
+        <w:pStyle w:val="Listeafsnit"/>
+        <w:numPr>
+          <w:ilvl w:val="0"/>
+          <w:numId w:val="1"/>
+        </w:numPr>
+        <w:rPr>
+          <w:lang w:val="en-US"/>
+        </w:rPr>
+      </w:pPr>
+      <w:r>
+        <w:rPr>
+          <w:lang w:val="en-US"/>
+        </w:rPr>
+        <w:t>Ideas</w:t>
+      </w:r>
+    </w:p>
+    <w:p>
+      <w:pPr>
+        <w:pStyle w:val="Listeafsnit"/>
+        <w:numPr>
+          <w:ilvl w:val="1"/>
+          <w:numId w:val="1"/>
+        </w:numPr>
+        <w:rPr>
+          <w:lang w:val="en-US"/>
+        </w:rPr>
+      </w:pPr>
+      <w:hyperlink r:id="rId5" w:history="1">
+        <w:r>
+          <w:rPr>
+            <w:rStyle w:val="Hyperlink"/>
+            <w:lang w:val="en-US"/>
+          </w:rPr>
+          <w:t>https://lightgbm.readthedocs.io/en/stable/</w:t>
+        </w:r>
+      </w:hyperlink>
+      <w:r>
+        <w:rPr>
+          <w:lang w:val="en-US"/>
+        </w:rPr>
+        <w:t xml:space="preserve"> alternative to </w:t>
+      </w:r>
+      <w:proofErr w:type="spellStart"/>
+      <w:r>
+        <w:rPr>
+          <w:lang w:val="en-US"/>
+        </w:rPr>
+        <w:t>XGBoost</w:t>
+      </w:r>
+      <w:proofErr w:type="spellEnd"/>
+    </w:p>
+    <w:p>
+      <w:pPr>
+        <w:pStyle w:val="Listeafsnit"/>
+        <w:numPr>
+          <w:ilvl w:val="1"/>
+          <w:numId w:val="1"/>
+        </w:numPr>
+      </w:pPr>
+      <w:hyperlink r:id="rId6" w:history="1">
+        <w:r>
+          <w:rPr>
+            <w:rStyle w:val="Hyperlink"/>
+          </w:rPr>
+          <w:t>https://pypi.org/project/autots/</w:t>
+        </w:r>
+      </w:hyperlink>
+      <w:r>
+        <w:t xml:space="preserve"> - al</w:t>
+      </w:r>
+      <w:r>
+        <w:t>ternative til LTST models (timeseries)</w:t>
+      </w:r>
+    </w:p>
+    <w:p>
+      <w:pPr>
+        <w:pStyle w:val="Listeafsnit"/>
+        <w:numPr>
+          <w:ilvl w:val="1"/>
+          <w:numId w:val="1"/>
+        </w:numPr>
+        <w:rPr>
+          <w:lang w:val="en-US"/>
+        </w:rPr>
+      </w:pPr>
+      <w:r>
+        <w:rPr>
+          <w:lang w:val="en-US"/>
+        </w:rPr>
+        <w:t>Simple Model Takeaways:</w:t>
+      </w:r>
+    </w:p>
+    <w:p>
+      <w:pPr>
+        <w:pStyle w:val="Listeafsnit"/>
+        <w:numPr>
+          <w:ilvl w:val="2"/>
+          <w:numId w:val="1"/>
+        </w:numPr>
+        <w:rPr>
+          <w:lang w:val="en-US"/>
+        </w:rPr>
+      </w:pPr>
+      <w:r>
+        <w:rPr>
+          <w:lang w:val="en-US"/>
+        </w:rPr>
+        <w:t xml:space="preserve">Make a model predicting </w:t>
+      </w:r>
+      <w:r>
+        <w:rPr>
+          <w:lang w:val="en-US"/>
+        </w:rPr>
+        <w:t>t</w:t>
+      </w:r>
+      <w:r>
+        <w:rPr>
+          <w:lang w:val="en-US"/>
+        </w:rPr>
+        <w:t xml:space="preserve">he difference for a Party between 22 and 19 </w:t>
+      </w:r>
+    </w:p>
+    <w:p>
+      <w:pPr>
+        <w:pStyle w:val="Listeafsnit"/>
+        <w:numPr>
+          <w:ilvl w:val="2"/>
+          <w:numId w:val="1"/>
+        </w:numPr>
+        <w:rPr>
+          <w:lang w:val="en-US"/>
+        </w:rPr>
+      </w:pPr>
+      <w:r>
+        <w:rPr>
+          <w:lang w:val="en-US"/>
+        </w:rPr>
+        <w:t>L</w:t>
+      </w:r>
+      <w:r>
+        <w:rPr>
+          <w:lang w:val="en-US"/>
+        </w:rPr>
+        <w:t xml:space="preserve">ook at </w:t>
+      </w:r>
+      <w:r>
+        <w:rPr>
+          <w:lang w:val="en-US"/>
+        </w:rPr>
+        <w:t xml:space="preserve">the difference between the difference and prediction for each </w:t>
+      </w:r>
+      <w:r>
+        <w:rPr>
+          <w:lang w:val="en-US"/>
+        </w:rPr>
+        <w:t>geo</w:t>
+      </w:r>
+      <w:r>
+        <w:rPr>
+          <w:lang w:val="en-US"/>
+        </w:rPr>
+        <w:t>… this shows</w:t>
+      </w:r>
+      <w:r>
+        <w:rPr>
+          <w:lang w:val="en-US"/>
+        </w:rPr>
+        <w:t xml:space="preserve"> positive and negative </w:t>
+      </w:r>
+      <w:proofErr w:type="gramStart"/>
+      <w:r>
+        <w:rPr>
+          <w:lang w:val="en-US"/>
+        </w:rPr>
+        <w:t>outliers</w:t>
+      </w:r>
+      <w:proofErr w:type="gramEnd"/>
+    </w:p>
+    <w:p>
+      <w:pPr>
+        <w:pStyle w:val="Listeafsnit"/>
+        <w:numPr>
+          <w:ilvl w:val="2"/>
+          <w:numId w:val="1"/>
+        </w:numPr>
+        <w:rPr>
+          <w:lang w:val="en-US"/>
+        </w:rPr>
+      </w:pPr>
+      <w:r>
+        <w:rPr>
+          <w:lang w:val="en-US"/>
+        </w:rPr>
+        <w:t xml:space="preserve">Look at SHAP summary plot and </w:t>
+      </w:r>
+      <w:proofErr w:type="gramStart"/>
+      <w:r>
+        <w:rPr>
+          <w:lang w:val="en-US"/>
+        </w:rPr>
+        <w:t>correlations</w:t>
+      </w:r>
+      <w:proofErr w:type="gramEnd"/>
+    </w:p>
+    <w:p>
+      <w:pPr>
+        <w:ind w:left="1080"/>
+        <w:rPr>
+          <w:lang w:val="en-US"/>
+        </w:rPr>
+      </w:pPr>
+    </w:p>
+    <w:p>
+      <w:pPr>
+        <w:ind w:left="1080"/>
+        <w:rPr>
+          <w:lang w:val="en-US"/>
+        </w:rPr>
+      </w:pPr>
+    </w:p>
+    <w:p>
+      <w:pPr>
+        <w:pStyle w:val="Overskrift1"/>
+        <w:rPr>
+          <w:lang w:val="en-US"/>
+        </w:rPr>
+      </w:pPr>
+      <w:r>
+        <w:rPr>
+          <w:lang w:val="en-US"/>
+        </w:rPr>
+        <w:t>Last day</w:t>
+      </w:r>
+    </w:p>
+    <w:p>
+      <w:pPr>
+        <w:pStyle w:val="Listeafsnit"/>
+        <w:numPr>
+          <w:ilvl w:val="0"/>
+          <w:numId w:val="2"/>
+        </w:numPr>
+        <w:rPr>
+          <w:lang w:val="en-US"/>
+        </w:rPr>
+      </w:pPr>
+      <w:proofErr w:type="spellStart"/>
+      <w:r>
+        <w:rPr>
+          <w:lang w:val="en-US"/>
+        </w:rPr>
+        <w:t>Venstre</w:t>
+      </w:r>
+      <w:proofErr w:type="spellEnd"/>
+    </w:p>
+    <w:p>
+      <w:pPr>
+        <w:pStyle w:val="Listeafsnit"/>
+        <w:numPr>
+          <w:ilvl w:val="1"/>
+          <w:numId w:val="2"/>
+        </w:numPr>
+        <w:rPr>
+          <w:lang w:val="en-US"/>
+        </w:rPr>
+      </w:pPr>
+      <w:r>
+        <w:rPr>
+          <w:lang w:val="en-US"/>
+        </w:rPr>
+        <w:t>Ideas</w:t>
+      </w:r>
+    </w:p>
+    <w:p>
+      <w:pPr>
+        <w:pStyle w:val="Listeafsnit"/>
+        <w:numPr>
+          <w:ilvl w:val="2"/>
+          <w:numId w:val="2"/>
+        </w:numPr>
+        <w:rPr>
+          <w:lang w:val="en-US"/>
+        </w:rPr>
+      </w:pPr>
+      <w:r>
+        <w:rPr>
+          <w:lang w:val="en-US"/>
+        </w:rPr>
+        <w:t xml:space="preserve">Model members to find new </w:t>
+      </w:r>
+      <w:proofErr w:type="gramStart"/>
+      <w:r>
+        <w:rPr>
+          <w:lang w:val="en-US"/>
+        </w:rPr>
+        <w:t>members</w:t>
+      </w:r>
+      <w:proofErr w:type="gramEnd"/>
+    </w:p>
+    <w:p>
+      <w:pPr>
+        <w:pStyle w:val="Listeafsnit"/>
+        <w:numPr>
+          <w:ilvl w:val="2"/>
+          <w:numId w:val="2"/>
+        </w:numPr>
+        <w:rPr>
+          <w:lang w:val="en-US"/>
+        </w:rPr>
+      </w:pPr>
+      <w:r>
+        <w:rPr>
+          <w:lang w:val="en-US"/>
+        </w:rPr>
+        <w:t xml:space="preserve">Model voters to find new </w:t>
+      </w:r>
+      <w:proofErr w:type="gramStart"/>
+      <w:r>
+        <w:rPr>
+          <w:lang w:val="en-US"/>
+        </w:rPr>
+        <w:t>members</w:t>
+      </w:r>
+      <w:proofErr w:type="gramEnd"/>
+    </w:p>
+    <w:p>
+      <w:pPr>
+        <w:pStyle w:val="Listeafsnit"/>
+        <w:numPr>
+          <w:ilvl w:val="2"/>
+          <w:numId w:val="2"/>
+        </w:numPr>
+        <w:rPr>
+          <w:lang w:val="en-US"/>
+        </w:rPr>
+      </w:pPr>
+      <w:r>
+        <w:rPr>
+          <w:lang w:val="en-US"/>
+        </w:rPr>
+        <w:t xml:space="preserve">Model both to find </w:t>
+      </w:r>
+      <w:proofErr w:type="spellStart"/>
+      <w:proofErr w:type="gramStart"/>
+      <w:r>
+        <w:rPr>
+          <w:lang w:val="en-US"/>
+        </w:rPr>
+        <w:t>donaters</w:t>
+      </w:r>
+      <w:proofErr w:type="spellEnd"/>
+      <w:proofErr w:type="gramEnd"/>
+    </w:p>
+    <w:p>
+      <w:pPr>
+        <w:pStyle w:val="Listeafsnit"/>
+        <w:numPr>
+          <w:ilvl w:val="2"/>
+          <w:numId w:val="2"/>
+        </w:numPr>
+        <w:rPr>
+          <w:lang w:val="en-US"/>
+        </w:rPr>
+      </w:pPr>
+      <w:r>
+        <w:rPr>
+          <w:lang w:val="en-US"/>
+        </w:rPr>
+        <w:t xml:space="preserve">If </w:t>
+      </w:r>
+      <w:proofErr w:type="spellStart"/>
+      <w:r>
+        <w:rPr>
+          <w:lang w:val="en-US"/>
+        </w:rPr>
+        <w:t>mailvoters</w:t>
+      </w:r>
+      <w:proofErr w:type="spellEnd"/>
+      <w:r>
+        <w:rPr>
+          <w:lang w:val="en-US"/>
+        </w:rPr>
+        <w:t xml:space="preserve"> are </w:t>
+      </w:r>
+      <w:r>
+        <w:rPr>
+          <w:lang w:val="en-US"/>
+        </w:rPr>
+        <w:t xml:space="preserve">separated at some point model separately so we can target people voting earlier </w:t>
+      </w:r>
+      <w:proofErr w:type="gramStart"/>
+      <w:r>
+        <w:rPr>
+          <w:lang w:val="en-US"/>
+        </w:rPr>
+        <w:t>that others</w:t>
+      </w:r>
+      <w:proofErr w:type="gramEnd"/>
+    </w:p>
+    <w:p>
+      <w:pPr>
+        <w:pStyle w:val="Listeafsnit"/>
+        <w:numPr>
+          <w:ilvl w:val="0"/>
+          <w:numId w:val="2"/>
+        </w:numPr>
+        <w:rPr>
+          <w:lang w:val="en-US"/>
+        </w:rPr>
+      </w:pPr>
+      <w:r>
+        <w:rPr>
+          <w:lang w:val="en-US"/>
+        </w:rPr>
+        <w:t>Germany</w:t>
+      </w:r>
+    </w:p>
+    <w:p>
+      <w:pPr>
+        <w:pStyle w:val="Listeafsnit"/>
+        <w:numPr>
+          <w:ilvl w:val="1"/>
+          <w:numId w:val="2"/>
+        </w:numPr>
+        <w:rPr>
+          <w:lang w:val="en-US"/>
+        </w:rPr>
+      </w:pPr>
+      <w:r>
+        <w:rPr>
+          <w:lang w:val="en-US"/>
+        </w:rPr>
+        <w:t>Census</w:t>
+      </w:r>
+      <w:r>
+        <w:rPr>
+          <w:lang w:val="en-US"/>
+        </w:rPr>
+        <w:t xml:space="preserve"> </w:t>
+      </w:r>
+      <w:r>
+        <w:rPr>
+          <w:lang w:val="en-US"/>
+        </w:rPr>
+        <w:t>agency</w:t>
+      </w:r>
+    </w:p>
+    <w:p>
+      <w:pPr>
+        <w:pStyle w:val="Listeafsnit"/>
+        <w:numPr>
+          <w:ilvl w:val="2"/>
+          <w:numId w:val="2"/>
+        </w:numPr>
+        <w:rPr>
+          <w:lang w:val="en-US"/>
+        </w:rPr>
+      </w:pPr>
+      <w:r>
+        <w:rPr>
+          <w:lang w:val="en-US"/>
+        </w:rPr>
+        <w:t>Every 10 years</w:t>
+      </w:r>
+    </w:p>
+    <w:p>
+      <w:pPr>
+        <w:pStyle w:val="Listeafsnit"/>
+        <w:numPr>
+          <w:ilvl w:val="2"/>
+          <w:numId w:val="2"/>
+        </w:numPr>
+        <w:rPr>
+          <w:lang w:val="en-US"/>
+        </w:rPr>
+      </w:pPr>
+      <w:r>
+        <w:rPr>
+          <w:lang w:val="en-US"/>
+        </w:rPr>
+        <w:t>Religion (Christian)</w:t>
+      </w:r>
+    </w:p>
+    <w:p>
+      <w:pPr>
+        <w:pStyle w:val="Listeafsnit"/>
+        <w:numPr>
+          <w:ilvl w:val="2"/>
+          <w:numId w:val="2"/>
+        </w:numPr>
+        <w:rPr>
+          <w:lang w:val="en-US"/>
+        </w:rPr>
+      </w:pPr>
+      <w:proofErr w:type="spellStart"/>
+      <w:r>
+        <w:rPr>
+          <w:lang w:val="en-US"/>
+        </w:rPr>
+        <w:t>Houseing</w:t>
+      </w:r>
+      <w:proofErr w:type="spellEnd"/>
+      <w:r>
+        <w:rPr>
+          <w:lang w:val="en-US"/>
+        </w:rPr>
+        <w:t xml:space="preserve"> data (</w:t>
+      </w:r>
+      <w:proofErr w:type="gramStart"/>
+      <w:r>
+        <w:rPr>
+          <w:lang w:val="en-US"/>
+        </w:rPr>
+        <w:t>similar to</w:t>
+      </w:r>
+      <w:proofErr w:type="gramEnd"/>
+      <w:r>
+        <w:rPr>
+          <w:lang w:val="en-US"/>
+        </w:rPr>
+        <w:t xml:space="preserve"> BBR)</w:t>
+      </w:r>
+    </w:p>
+    <w:p>
+      <w:pPr>
+        <w:pStyle w:val="Listeafsnit"/>
+        <w:numPr>
+          <w:ilvl w:val="2"/>
+          <w:numId w:val="2"/>
+        </w:numPr>
+        <w:rPr>
+          <w:lang w:val="en-US"/>
+        </w:rPr>
+      </w:pPr>
+      <w:r>
+        <w:rPr>
+          <w:lang w:val="en-US"/>
+        </w:rPr>
+        <w:t>Age</w:t>
+      </w:r>
+    </w:p>
+    <w:p>
+      <w:pPr>
+        <w:pStyle w:val="Listeafsnit"/>
+        <w:numPr>
+          <w:ilvl w:val="0"/>
+          <w:numId w:val="2"/>
+        </w:numPr>
+        <w:rPr>
+          <w:lang w:val="en-US"/>
+        </w:rPr>
+      </w:pPr>
+      <w:r>
+        <w:rPr>
+          <w:lang w:val="en-US"/>
+        </w:rPr>
+        <w:t>Lib Dems</w:t>
+      </w:r>
+    </w:p>
+    <w:p>
+      <w:pPr>
+        <w:pStyle w:val="Listeafsnit"/>
+        <w:numPr>
+          <w:ilvl w:val="1"/>
+          <w:numId w:val="2"/>
+        </w:numPr>
+        <w:rPr>
+          <w:lang w:val="en-US"/>
+        </w:rPr>
+      </w:pPr>
+      <w:r>
+        <w:rPr>
+          <w:lang w:val="en-US"/>
+        </w:rPr>
+        <w:t xml:space="preserve">All </w:t>
+      </w:r>
+      <w:proofErr w:type="gramStart"/>
+      <w:r>
+        <w:rPr>
+          <w:lang w:val="en-US"/>
+        </w:rPr>
+        <w:t>know</w:t>
+      </w:r>
+      <w:proofErr w:type="gramEnd"/>
+    </w:p>
+    <w:p>
+      <w:pPr>
+        <w:pStyle w:val="Listeafsnit"/>
+        <w:numPr>
+          <w:ilvl w:val="0"/>
+          <w:numId w:val="2"/>
+        </w:numPr>
+        <w:rPr>
+          <w:lang w:val="en-US"/>
+        </w:rPr>
+      </w:pPr>
+      <w:r>
+        <w:rPr>
+          <w:lang w:val="en-US"/>
+        </w:rPr>
+        <w:t>Alde</w:t>
+      </w:r>
+    </w:p>
+    <w:p>
+      <w:pPr>
+        <w:pStyle w:val="Listeafsnit"/>
+        <w:numPr>
+          <w:ilvl w:val="1"/>
+          <w:numId w:val="2"/>
+        </w:numPr>
+        <w:rPr>
+          <w:lang w:val="en-US"/>
+        </w:rPr>
+      </w:pPr>
+      <w:r>
+        <w:rPr>
+          <w:lang w:val="en-US"/>
+        </w:rPr>
+        <w:t xml:space="preserve">All </w:t>
+      </w:r>
+      <w:proofErr w:type="gramStart"/>
+      <w:r>
+        <w:rPr>
+          <w:lang w:val="en-US"/>
+        </w:rPr>
+        <w:t>known</w:t>
+      </w:r>
+      <w:proofErr w:type="gramEnd"/>
+    </w:p>
+    <w:p>
+      <w:pPr>
+        <w:pStyle w:val="Listeafsnit"/>
+        <w:numPr>
+          <w:ilvl w:val="0"/>
+          <w:numId w:val="2"/>
+        </w:numPr>
+        <w:rPr>
+          <w:lang w:val="en-US"/>
+        </w:rPr>
+      </w:pPr>
     </w:p>
     <w:sectPr>
       <w:pgSz w:w="11906" w:h="16838"/>
@@ -1104,8 +1760,124 @@
       </w:rPr>
     </w:lvl>
   </w:abstractNum>
+  <w:abstractNum w:abstractNumId="1" w15:restartNumberingAfterBreak="0">
+    <w:nsid w:val="61CE7365"/>
+    <w:multiLevelType w:val="hybridMultilevel"/>
+    <w:tmpl w:val="7CD8F4FA"/>
+    <w:lvl w:ilvl="0" w:tplc="04060001">
+      <w:start w:val="1"/>
+      <w:numFmt w:val="bullet"/>
+      <w:lvlText w:val=""/>
+      <w:lvlJc w:val="left"/>
+      <w:pPr>
+        <w:ind w:left="720" w:hanging="360"/>
+      </w:pPr>
+      <w:rPr>
+        <w:rFonts w:ascii="Symbol" w:hAnsi="Symbol" w:hint="default"/>
+      </w:rPr>
+    </w:lvl>
+    <w:lvl w:ilvl="1" w:tplc="04060003">
+      <w:start w:val="1"/>
+      <w:numFmt w:val="bullet"/>
+      <w:lvlText w:val="o"/>
+      <w:lvlJc w:val="left"/>
+      <w:pPr>
+        <w:ind w:left="1440" w:hanging="360"/>
+      </w:pPr>
+      <w:rPr>
+        <w:rFonts w:ascii="Courier New" w:hAnsi="Courier New" w:cs="Courier New" w:hint="default"/>
+      </w:rPr>
+    </w:lvl>
+    <w:lvl w:ilvl="2" w:tplc="04060005">
+      <w:start w:val="1"/>
+      <w:numFmt w:val="bullet"/>
+      <w:lvlText w:val=""/>
+      <w:lvlJc w:val="left"/>
+      <w:pPr>
+        <w:ind w:left="2160" w:hanging="360"/>
+      </w:pPr>
+      <w:rPr>
+        <w:rFonts w:ascii="Wingdings" w:hAnsi="Wingdings" w:hint="default"/>
+      </w:rPr>
+    </w:lvl>
+    <w:lvl w:ilvl="3" w:tplc="04060001" w:tentative="1">
+      <w:start w:val="1"/>
+      <w:numFmt w:val="bullet"/>
+      <w:lvlText w:val=""/>
+      <w:lvlJc w:val="left"/>
+      <w:pPr>
+        <w:ind w:left="2880" w:hanging="360"/>
+      </w:pPr>
+      <w:rPr>
+        <w:rFonts w:ascii="Symbol" w:hAnsi="Symbol" w:hint="default"/>
+      </w:rPr>
+    </w:lvl>
+    <w:lvl w:ilvl="4" w:tplc="04060003" w:tentative="1">
+      <w:start w:val="1"/>
+      <w:numFmt w:val="bullet"/>
+      <w:lvlText w:val="o"/>
+      <w:lvlJc w:val="left"/>
+      <w:pPr>
+        <w:ind w:left="3600" w:hanging="360"/>
+      </w:pPr>
+      <w:rPr>
+        <w:rFonts w:ascii="Courier New" w:hAnsi="Courier New" w:cs="Courier New" w:hint="default"/>
+      </w:rPr>
+    </w:lvl>
+    <w:lvl w:ilvl="5" w:tplc="04060005" w:tentative="1">
+      <w:start w:val="1"/>
+      <w:numFmt w:val="bullet"/>
+      <w:lvlText w:val=""/>
+      <w:lvlJc w:val="left"/>
+      <w:pPr>
+        <w:ind w:left="4320" w:hanging="360"/>
+      </w:pPr>
+      <w:rPr>
+        <w:rFonts w:ascii="Wingdings" w:hAnsi="Wingdings" w:hint="default"/>
+      </w:rPr>
+    </w:lvl>
+    <w:lvl w:ilvl="6" w:tplc="04060001" w:tentative="1">
+      <w:start w:val="1"/>
+      <w:numFmt w:val="bullet"/>
+      <w:lvlText w:val=""/>
+      <w:lvlJc w:val="left"/>
+      <w:pPr>
+        <w:ind w:left="5040" w:hanging="360"/>
+      </w:pPr>
+      <w:rPr>
+        <w:rFonts w:ascii="Symbol" w:hAnsi="Symbol" w:hint="default"/>
+      </w:rPr>
+    </w:lvl>
+    <w:lvl w:ilvl="7" w:tplc="04060003" w:tentative="1">
+      <w:start w:val="1"/>
+      <w:numFmt w:val="bullet"/>
+      <w:lvlText w:val="o"/>
+      <w:lvlJc w:val="left"/>
+      <w:pPr>
+        <w:ind w:left="5760" w:hanging="360"/>
+      </w:pPr>
+      <w:rPr>
+        <w:rFonts w:ascii="Courier New" w:hAnsi="Courier New" w:cs="Courier New" w:hint="default"/>
+      </w:rPr>
+    </w:lvl>
+    <w:lvl w:ilvl="8" w:tplc="04060005" w:tentative="1">
+      <w:start w:val="1"/>
+      <w:numFmt w:val="bullet"/>
+      <w:lvlText w:val=""/>
+      <w:lvlJc w:val="left"/>
+      <w:pPr>
+        <w:ind w:left="6480" w:hanging="360"/>
+      </w:pPr>
+      <w:rPr>
+        <w:rFonts w:ascii="Wingdings" w:hAnsi="Wingdings" w:hint="default"/>
+      </w:rPr>
+    </w:lvl>
+  </w:abstractNum>
   <w:num w:numId="1" w16cid:durableId="1290553335">
     <w:abstractNumId w:val="0"/>
+  </w:num>
+  <w:num w:numId="2" w16cid:durableId="2075228757">
+    <w:abstractNumId w:val="1"/>
   </w:num>
 </w:numbering>
 </file>
@@ -1583,6 +2355,29 @@
       <w:szCs w:val="32"/>
     </w:rPr>
   </w:style>
+  <w:style w:type="character" w:styleId="Hyperlink">
+    <w:name w:val="Hyperlink"/>
+    <w:basedOn w:val="Standardskrifttypeiafsnit"/>
+    <w:uiPriority w:val="99"/>
+    <w:unhideWhenUsed/>
+    <w:rsid w:val="00D91AA3"/>
+    <w:rPr>
+      <w:color w:val="0563C1" w:themeColor="hyperlink"/>
+      <w:u w:val="single"/>
+    </w:rPr>
+  </w:style>
+  <w:style w:type="character" w:styleId="Ulstomtale">
+    <w:name w:val="Unresolved Mention"/>
+    <w:basedOn w:val="Standardskrifttypeiafsnit"/>
+    <w:uiPriority w:val="99"/>
+    <w:semiHidden/>
+    <w:unhideWhenUsed/>
+    <w:rsid w:val="00D91AA3"/>
+    <w:rPr>
+      <w:color w:val="605E5C"/>
+      <w:shd w:val="clear" w:color="auto" w:fill="E1DFDD"/>
+    </w:rPr>
+  </w:style>
 </w:styles>
 </file>
 

</xml_diff>

<commit_message>
updated notes with pps
</commit_message>
<xml_diff>
--- a/notes.docx
+++ b/notes.docx
@@ -34,7 +34,21 @@
         <w:rPr>
           <w:lang w:val="en-US"/>
         </w:rPr>
-        <w:t>Modelling is improving efficiency but its all statistics (expect 10% improved effect)</w:t>
+        <w:t xml:space="preserve">Modelling is improving efficiency but </w:t>
+      </w:r>
+      <w:proofErr w:type="spellStart"/>
+      <w:r>
+        <w:rPr>
+          <w:lang w:val="en-US"/>
+        </w:rPr>
+        <w:t>its</w:t>
+      </w:r>
+      <w:proofErr w:type="spellEnd"/>
+      <w:r>
+        <w:rPr>
+          <w:lang w:val="en-US"/>
+        </w:rPr>
+        <w:t xml:space="preserve"> all statistics (expect 10% improved effect)</w:t>
       </w:r>
     </w:p>
     <w:p>
@@ -228,14 +242,14 @@
         </w:rPr>
         <w:t xml:space="preserve">If you </w:t>
       </w:r>
-      <w:proofErr w:type="gramStart"/>
+      <w:proofErr w:type="spellStart"/>
       <w:r>
         <w:rPr>
           <w:lang w:val="en-US"/>
         </w:rPr>
         <w:t>cant</w:t>
       </w:r>
-      <w:proofErr w:type="gramEnd"/>
+      <w:proofErr w:type="spellEnd"/>
       <w:r>
         <w:rPr>
           <w:lang w:val="en-US"/>
@@ -258,42 +272,26 @@
         <w:rPr>
           <w:lang w:val="en-US"/>
         </w:rPr>
-        <w:t xml:space="preserve">Polling is getting </w:t>
-      </w:r>
-      <w:proofErr w:type="gramStart"/>
-      <w:r>
-        <w:rPr>
-          <w:lang w:val="en-US"/>
-        </w:rPr>
-        <w:t>worse</w:t>
-      </w:r>
-      <w:proofErr w:type="gramEnd"/>
-    </w:p>
-    <w:p>
-      <w:pPr>
-        <w:pStyle w:val="Listeafsnit"/>
-        <w:numPr>
-          <w:ilvl w:val="1"/>
-          <w:numId w:val="1"/>
-        </w:numPr>
-        <w:rPr>
-          <w:lang w:val="en-US"/>
-        </w:rPr>
-      </w:pPr>
-      <w:r>
-        <w:rPr>
-          <w:lang w:val="en-US"/>
-        </w:rPr>
-        <w:t xml:space="preserve">Back in the days 1 out of 2 in US would do a phone </w:t>
-      </w:r>
-      <w:proofErr w:type="gramStart"/>
-      <w:r>
-        <w:rPr>
-          <w:lang w:val="en-US"/>
-        </w:rPr>
-        <w:t>survey</w:t>
-      </w:r>
-      <w:proofErr w:type="gramEnd"/>
+        <w:t>Polling is getting worse</w:t>
+      </w:r>
+    </w:p>
+    <w:p>
+      <w:pPr>
+        <w:pStyle w:val="Listeafsnit"/>
+        <w:numPr>
+          <w:ilvl w:val="1"/>
+          <w:numId w:val="1"/>
+        </w:numPr>
+        <w:rPr>
+          <w:lang w:val="en-US"/>
+        </w:rPr>
+      </w:pPr>
+      <w:r>
+        <w:rPr>
+          <w:lang w:val="en-US"/>
+        </w:rPr>
+        <w:t>Back in the days 1 out of 2 in US would do a phone survey</w:t>
+      </w:r>
     </w:p>
     <w:p>
       <w:pPr>
@@ -346,47 +344,25 @@
         <w:rPr>
           <w:lang w:val="en-US"/>
         </w:rPr>
-        <w:t xml:space="preserve">People have lost trust in “the system” don’t give away you’re </w:t>
-      </w:r>
-      <w:proofErr w:type="gramStart"/>
-      <w:r>
-        <w:rPr>
-          <w:lang w:val="en-US"/>
-        </w:rPr>
-        <w:t>data</w:t>
-      </w:r>
-      <w:proofErr w:type="gramEnd"/>
-    </w:p>
-    <w:p>
-      <w:pPr>
-        <w:pStyle w:val="Listeafsnit"/>
-        <w:numPr>
-          <w:ilvl w:val="1"/>
-          <w:numId w:val="1"/>
-        </w:numPr>
-        <w:rPr>
-          <w:lang w:val="en-US"/>
-        </w:rPr>
-      </w:pPr>
-      <w:r>
-        <w:rPr>
-          <w:lang w:val="en-US"/>
-        </w:rPr>
-        <w:t xml:space="preserve">If you want to know what people will do, use </w:t>
-      </w:r>
-      <w:proofErr w:type="gramStart"/>
-      <w:r>
-        <w:rPr>
-          <w:lang w:val="en-US"/>
-        </w:rPr>
-        <w:t>modelling..</w:t>
-      </w:r>
-      <w:proofErr w:type="gramEnd"/>
-      <w:r>
-        <w:rPr>
-          <w:lang w:val="en-US"/>
-        </w:rPr>
-        <w:t xml:space="preserve"> if you want to know what people think use polling</w:t>
+        <w:t>People have lost trust in “the system” don’t give away you’re data</w:t>
+      </w:r>
+    </w:p>
+    <w:p>
+      <w:pPr>
+        <w:pStyle w:val="Listeafsnit"/>
+        <w:numPr>
+          <w:ilvl w:val="1"/>
+          <w:numId w:val="1"/>
+        </w:numPr>
+        <w:rPr>
+          <w:lang w:val="en-US"/>
+        </w:rPr>
+      </w:pPr>
+      <w:r>
+        <w:rPr>
+          <w:lang w:val="en-US"/>
+        </w:rPr>
+        <w:t>If you want to know what people will do, use modelling.. if you want to know what people think use polling</w:t>
       </w:r>
     </w:p>
     <w:p>
@@ -458,16 +434,8 @@
         <w:rPr>
           <w:lang w:val="en-US"/>
         </w:rPr>
-        <w:t xml:space="preserve">ASK could we dig into </w:t>
-      </w:r>
-      <w:proofErr w:type="gramStart"/>
-      <w:r>
-        <w:rPr>
-          <w:lang w:val="en-US"/>
-        </w:rPr>
-        <w:t>variables</w:t>
-      </w:r>
-      <w:proofErr w:type="gramEnd"/>
+        <w:t>ASK could we dig into variables</w:t>
+      </w:r>
     </w:p>
     <w:p>
       <w:pPr>
@@ -623,7 +591,6 @@
         <w:t xml:space="preserve"> (integrated through VAN) </w:t>
       </w:r>
       <w:proofErr w:type="spellStart"/>
-      <w:proofErr w:type="gramStart"/>
       <w:r>
         <w:rPr>
           <w:lang w:val="en-US"/>
@@ -631,7 +598,6 @@
         <w:t>witch</w:t>
       </w:r>
       <w:proofErr w:type="spellEnd"/>
-      <w:proofErr w:type="gramEnd"/>
       <w:r>
         <w:rPr>
           <w:lang w:val="en-US"/>
@@ -686,16 +652,8 @@
         <w:rPr>
           <w:lang w:val="en-US"/>
         </w:rPr>
-        <w:t xml:space="preserve">Data scientists can make new models by canvassing these individuals which will then be available in VAN for </w:t>
-      </w:r>
-      <w:proofErr w:type="gramStart"/>
-      <w:r>
-        <w:rPr>
-          <w:lang w:val="en-US"/>
-        </w:rPr>
-        <w:t>each individual</w:t>
-      </w:r>
-      <w:proofErr w:type="gramEnd"/>
+        <w:t>Data scientists can make new models by canvassing these individuals which will then be available in VAN for each individual</w:t>
+      </w:r>
       <w:r>
         <w:rPr>
           <w:lang w:val="en-US"/>
@@ -812,16 +770,8 @@
         <w:rPr>
           <w:lang w:val="en-US"/>
         </w:rPr>
-        <w:t xml:space="preserve">Build individual support </w:t>
-      </w:r>
-      <w:proofErr w:type="gramStart"/>
-      <w:r>
-        <w:rPr>
-          <w:lang w:val="en-US"/>
-        </w:rPr>
-        <w:t>models</w:t>
-      </w:r>
-      <w:proofErr w:type="gramEnd"/>
+        <w:t>Build individual support models</w:t>
+      </w:r>
     </w:p>
     <w:p>
       <w:pPr>
@@ -858,16 +808,8 @@
         <w:rPr>
           <w:lang w:val="en-US"/>
         </w:rPr>
-        <w:t xml:space="preserve">Geographic leveled </w:t>
-      </w:r>
-      <w:proofErr w:type="gramStart"/>
-      <w:r>
-        <w:rPr>
-          <w:lang w:val="en-US"/>
-        </w:rPr>
-        <w:t>models</w:t>
-      </w:r>
-      <w:proofErr w:type="gramEnd"/>
+        <w:t>Geographic leveled models</w:t>
+      </w:r>
     </w:p>
     <w:p>
       <w:pPr>
@@ -964,14 +906,14 @@
         </w:rPr>
         <w:t xml:space="preserve">Where are the places we are </w:t>
       </w:r>
-      <w:proofErr w:type="gramStart"/>
+      <w:proofErr w:type="spellStart"/>
       <w:r>
         <w:rPr>
           <w:lang w:val="en-US"/>
         </w:rPr>
         <w:t>loosing</w:t>
       </w:r>
-      <w:proofErr w:type="gramEnd"/>
+      <w:proofErr w:type="spellEnd"/>
       <w:r>
         <w:rPr>
           <w:lang w:val="en-US"/>
@@ -1162,16 +1104,8 @@
         <w:rPr>
           <w:lang w:val="en-US"/>
         </w:rPr>
-        <w:t xml:space="preserve"> positive and negative </w:t>
-      </w:r>
-      <w:proofErr w:type="gramStart"/>
-      <w:r>
-        <w:rPr>
-          <w:lang w:val="en-US"/>
-        </w:rPr>
-        <w:t>outliers</w:t>
-      </w:r>
-      <w:proofErr w:type="gramEnd"/>
+        <w:t xml:space="preserve"> positive and negative outliers</w:t>
+      </w:r>
     </w:p>
     <w:p>
       <w:pPr>
@@ -1188,16 +1122,68 @@
         <w:rPr>
           <w:lang w:val="en-US"/>
         </w:rPr>
-        <w:t xml:space="preserve">Look at SHAP summary plot and </w:t>
-      </w:r>
-      <w:proofErr w:type="gramStart"/>
-      <w:r>
-        <w:rPr>
-          <w:lang w:val="en-US"/>
-        </w:rPr>
-        <w:t>correlations</w:t>
-      </w:r>
-      <w:proofErr w:type="gramEnd"/>
+        <w:t>Look at SHAP summary plot and correlations</w:t>
+      </w:r>
+    </w:p>
+    <w:p>
+      <w:pPr>
+        <w:pStyle w:val="Listeafsnit"/>
+        <w:numPr>
+          <w:ilvl w:val="2"/>
+          <w:numId w:val="1"/>
+        </w:numPr>
+        <w:rPr>
+          <w:lang w:val="en-US"/>
+        </w:rPr>
+      </w:pPr>
+      <w:r>
+        <w:rPr>
+          <w:lang w:val="en-US"/>
+        </w:rPr>
+        <w:t>Use PPS instead of Correlation</w:t>
+      </w:r>
+      <w:r>
+        <w:rPr>
+          <w:lang w:val="en-US"/>
+        </w:rPr>
+        <w:br/>
+      </w:r>
+      <w:hyperlink r:id="rId7" w:history="1">
+        <w:r>
+          <w:rPr>
+            <w:rStyle w:val="Hyperlink"/>
+            <w:lang w:val="en-US"/>
+          </w:rPr>
+          <w:t>https://www.kaggle.com/code/frtgnn/predictive-power-score-vs-correlation</w:t>
+        </w:r>
+      </w:hyperlink>
+      <w:r>
+        <w:rPr>
+          <w:lang w:val="en-US"/>
+        </w:rPr>
+        <w:t xml:space="preserve"> </w:t>
+      </w:r>
+      <w:r>
+        <w:rPr>
+          <w:lang w:val="en-US"/>
+        </w:rPr>
+        <w:br/>
+      </w:r>
+      <w:hyperlink r:id="rId8" w:history="1">
+        <w:r>
+          <w:rPr>
+            <w:rStyle w:val="Hyperlink"/>
+            <w:lang w:val="en-US"/>
+          </w:rPr>
+          <w:t>https://medium.com/geekculture/predictive-power-score-implementation-in-python-70558bf91f45</w:t>
+        </w:r>
+      </w:hyperlink>
+      <w:r>
+        <w:rPr>
+          <w:lang w:val="en-US"/>
+        </w:rPr>
+        <w:t xml:space="preserve"> </w:t>
+      </w:r>
     </w:p>
     <w:p>
       <w:pPr>
@@ -1209,6 +1195,19 @@
     </w:p>
     <w:p>
       <w:pPr>
+        <w:rPr>
+          <w:lang w:val="en-US"/>
+        </w:rPr>
+      </w:pPr>
+      <w:r>
+        <w:rPr>
+          <w:lang w:val="en-US"/>
+        </w:rPr>
+        <w:br w:type="page"/>
+      </w:r>
+    </w:p>
+    <w:p>
+      <w:pPr>
         <w:ind w:left="1080"/>
         <w:rPr>
           <w:lang w:val="en-US"/>
@@ -1282,16 +1281,8 @@
         <w:rPr>
           <w:lang w:val="en-US"/>
         </w:rPr>
-        <w:t xml:space="preserve">Model members to find new </w:t>
-      </w:r>
-      <w:proofErr w:type="gramStart"/>
-      <w:r>
-        <w:rPr>
-          <w:lang w:val="en-US"/>
-        </w:rPr>
-        <w:t>members</w:t>
-      </w:r>
-      <w:proofErr w:type="gramEnd"/>
+        <w:t>Model members to find new members</w:t>
+      </w:r>
     </w:p>
     <w:p>
       <w:pPr>
@@ -1308,16 +1299,8 @@
         <w:rPr>
           <w:lang w:val="en-US"/>
         </w:rPr>
-        <w:t xml:space="preserve">Model voters to find new </w:t>
-      </w:r>
-      <w:proofErr w:type="gramStart"/>
-      <w:r>
-        <w:rPr>
-          <w:lang w:val="en-US"/>
-        </w:rPr>
-        <w:t>members</w:t>
-      </w:r>
-      <w:proofErr w:type="gramEnd"/>
+        <w:t>Model voters to find new members</w:t>
+      </w:r>
     </w:p>
     <w:p>
       <w:pPr>
@@ -1337,7 +1320,6 @@
         <w:t xml:space="preserve">Model both to find </w:t>
       </w:r>
       <w:proofErr w:type="spellStart"/>
-      <w:proofErr w:type="gramStart"/>
       <w:r>
         <w:rPr>
           <w:lang w:val="en-US"/>
@@ -1345,7 +1327,6 @@
         <w:t>donaters</w:t>
       </w:r>
       <w:proofErr w:type="spellEnd"/>
-      <w:proofErr w:type="gramEnd"/>
     </w:p>
     <w:p>
       <w:pPr>
@@ -1382,16 +1363,8 @@
         <w:rPr>
           <w:lang w:val="en-US"/>
         </w:rPr>
-        <w:t xml:space="preserve">separated at some point model separately so we can target people voting earlier </w:t>
-      </w:r>
-      <w:proofErr w:type="gramStart"/>
-      <w:r>
-        <w:rPr>
-          <w:lang w:val="en-US"/>
-        </w:rPr>
-        <w:t>that others</w:t>
-      </w:r>
-      <w:proofErr w:type="gramEnd"/>
+        <w:t>separated at some point model separately so we can target people voting earlier that others</w:t>
+      </w:r>
     </w:p>
     <w:p>
       <w:pPr>
@@ -1500,21 +1473,7 @@
         <w:rPr>
           <w:lang w:val="en-US"/>
         </w:rPr>
-        <w:t xml:space="preserve"> data (</w:t>
-      </w:r>
-      <w:proofErr w:type="gramStart"/>
-      <w:r>
-        <w:rPr>
-          <w:lang w:val="en-US"/>
-        </w:rPr>
-        <w:t>similar to</w:t>
-      </w:r>
-      <w:proofErr w:type="gramEnd"/>
-      <w:r>
-        <w:rPr>
-          <w:lang w:val="en-US"/>
-        </w:rPr>
-        <w:t xml:space="preserve"> BBR)</w:t>
+        <w:t xml:space="preserve"> data (similar to BBR)</w:t>
       </w:r>
     </w:p>
     <w:p>
@@ -1568,16 +1527,8 @@
         <w:rPr>
           <w:lang w:val="en-US"/>
         </w:rPr>
-        <w:t xml:space="preserve">All </w:t>
-      </w:r>
-      <w:proofErr w:type="gramStart"/>
-      <w:r>
-        <w:rPr>
-          <w:lang w:val="en-US"/>
-        </w:rPr>
-        <w:t>know</w:t>
-      </w:r>
-      <w:proofErr w:type="gramEnd"/>
+        <w:t>All know</w:t>
+      </w:r>
     </w:p>
     <w:p>
       <w:pPr>
@@ -1612,22 +1563,464 @@
         <w:rPr>
           <w:lang w:val="en-US"/>
         </w:rPr>
-        <w:t xml:space="preserve">All </w:t>
-      </w:r>
-      <w:proofErr w:type="gramStart"/>
-      <w:r>
-        <w:rPr>
-          <w:lang w:val="en-US"/>
-        </w:rPr>
-        <w:t>known</w:t>
-      </w:r>
-      <w:proofErr w:type="gramEnd"/>
+        <w:t>All known</w:t>
+      </w:r>
     </w:p>
     <w:p>
       <w:pPr>
         <w:pStyle w:val="Listeafsnit"/>
         <w:numPr>
           <w:ilvl w:val="0"/>
+          <w:numId w:val="2"/>
+        </w:numPr>
+        <w:rPr>
+          <w:lang w:val="en-US"/>
+        </w:rPr>
+      </w:pPr>
+      <w:r>
+        <w:rPr>
+          <w:lang w:val="en-US"/>
+        </w:rPr>
+        <w:t xml:space="preserve">New </w:t>
+      </w:r>
+      <w:proofErr w:type="spellStart"/>
+      <w:r>
+        <w:rPr>
+          <w:lang w:val="en-US"/>
+        </w:rPr>
+        <w:t>datasources</w:t>
+      </w:r>
+      <w:proofErr w:type="spellEnd"/>
+    </w:p>
+    <w:p>
+      <w:pPr>
+        <w:pStyle w:val="Listeafsnit"/>
+        <w:numPr>
+          <w:ilvl w:val="1"/>
+          <w:numId w:val="2"/>
+        </w:numPr>
+        <w:rPr>
+          <w:lang w:val="en-US"/>
+        </w:rPr>
+      </w:pPr>
+      <w:r>
+        <w:rPr>
+          <w:lang w:val="en-US"/>
+        </w:rPr>
+        <w:t>Scraping housing prices etc..</w:t>
+      </w:r>
+    </w:p>
+    <w:p>
+      <w:pPr>
+        <w:pStyle w:val="Listeafsnit"/>
+        <w:numPr>
+          <w:ilvl w:val="2"/>
+          <w:numId w:val="2"/>
+        </w:numPr>
+        <w:rPr>
+          <w:lang w:val="en-US"/>
+        </w:rPr>
+      </w:pPr>
+      <w:hyperlink r:id="rId9" w:history="1">
+        <w:r>
+          <w:rPr>
+            <w:rStyle w:val="Hyperlink"/>
+            <w:lang w:val="en-US"/>
+          </w:rPr>
+          <w:t>https://www.zillow.com/</w:t>
+        </w:r>
+      </w:hyperlink>
+      <w:r>
+        <w:rPr>
+          <w:lang w:val="en-US"/>
+        </w:rPr>
+        <w:t xml:space="preserve"> </w:t>
+      </w:r>
+    </w:p>
+    <w:p>
+      <w:pPr>
+        <w:pStyle w:val="Listeafsnit"/>
+        <w:numPr>
+          <w:ilvl w:val="2"/>
+          <w:numId w:val="2"/>
+        </w:numPr>
+        <w:rPr>
+          <w:lang w:val="en-US"/>
+        </w:rPr>
+      </w:pPr>
+      <w:r>
+        <w:rPr>
+          <w:lang w:val="en-US"/>
+        </w:rPr>
+        <w:t>find community definitions and housing prices</w:t>
+      </w:r>
+    </w:p>
+    <w:p>
+      <w:pPr>
+        <w:pStyle w:val="Listeafsnit"/>
+        <w:numPr>
+          <w:ilvl w:val="1"/>
+          <w:numId w:val="2"/>
+        </w:numPr>
+        <w:rPr>
+          <w:lang w:val="en-US"/>
+        </w:rPr>
+      </w:pPr>
+      <w:r>
+        <w:rPr>
+          <w:lang w:val="en-US"/>
+        </w:rPr>
+        <w:t>Moves</w:t>
+      </w:r>
+    </w:p>
+    <w:p>
+      <w:pPr>
+        <w:pStyle w:val="Listeafsnit"/>
+        <w:numPr>
+          <w:ilvl w:val="2"/>
+          <w:numId w:val="2"/>
+        </w:numPr>
+        <w:rPr>
+          <w:lang w:val="en-US"/>
+        </w:rPr>
+      </w:pPr>
+      <w:r>
+        <w:rPr>
+          <w:lang w:val="en-US"/>
+        </w:rPr>
+        <w:t>In USA it public information if somebody wants mail to be forwarded to the new address</w:t>
+      </w:r>
+    </w:p>
+    <w:p>
+      <w:pPr>
+        <w:pStyle w:val="Listeafsnit"/>
+        <w:numPr>
+          <w:ilvl w:val="2"/>
+          <w:numId w:val="2"/>
+        </w:numPr>
+        <w:rPr>
+          <w:lang w:val="en-US"/>
+        </w:rPr>
+      </w:pPr>
+      <w:r>
+        <w:rPr>
+          <w:lang w:val="en-US"/>
+        </w:rPr>
+        <w:t>When you move you usually got children or got retired or your spouse died… this is a space in life where you change who you vote for</w:t>
+      </w:r>
+    </w:p>
+    <w:p>
+      <w:pPr>
+        <w:pStyle w:val="Listeafsnit"/>
+        <w:numPr>
+          <w:ilvl w:val="1"/>
+          <w:numId w:val="2"/>
+        </w:numPr>
+        <w:rPr>
+          <w:lang w:val="en-US"/>
+        </w:rPr>
+      </w:pPr>
+      <w:r>
+        <w:rPr>
+          <w:lang w:val="en-US"/>
+        </w:rPr>
+        <w:t xml:space="preserve">School districts </w:t>
+      </w:r>
+      <w:proofErr w:type="spellStart"/>
+      <w:r>
+        <w:rPr>
+          <w:lang w:val="en-US"/>
+        </w:rPr>
+        <w:t>etc</w:t>
+      </w:r>
+      <w:proofErr w:type="spellEnd"/>
+      <w:r>
+        <w:rPr>
+          <w:lang w:val="en-US"/>
+        </w:rPr>
+        <w:t xml:space="preserve"> </w:t>
+      </w:r>
+    </w:p>
+    <w:p>
+      <w:pPr>
+        <w:pStyle w:val="Listeafsnit"/>
+        <w:numPr>
+          <w:ilvl w:val="2"/>
+          <w:numId w:val="2"/>
+        </w:numPr>
+        <w:rPr>
+          <w:lang w:val="en-US"/>
+        </w:rPr>
+      </w:pPr>
+      <w:r>
+        <w:rPr>
+          <w:lang w:val="en-US"/>
+        </w:rPr>
+        <w:t xml:space="preserve">Scrape school ratings, daycare ratings and figure out the quality of each for the nearest </w:t>
+      </w:r>
+      <w:r>
+        <w:rPr>
+          <w:lang w:val="en-US"/>
+        </w:rPr>
+        <w:t>address</w:t>
+      </w:r>
+    </w:p>
+    <w:p>
+      <w:pPr>
+        <w:pStyle w:val="Listeafsnit"/>
+        <w:numPr>
+          <w:ilvl w:val="2"/>
+          <w:numId w:val="2"/>
+        </w:numPr>
+        <w:rPr>
+          <w:lang w:val="en-US"/>
+        </w:rPr>
+      </w:pPr>
+    </w:p>
+    <w:p>
+      <w:pPr>
+        <w:pStyle w:val="Listeafsnit"/>
+        <w:numPr>
+          <w:ilvl w:val="1"/>
+          <w:numId w:val="2"/>
+        </w:numPr>
+        <w:rPr>
+          <w:lang w:val="en-US"/>
+        </w:rPr>
+      </w:pPr>
+      <w:r>
+        <w:rPr>
+          <w:lang w:val="en-US"/>
+        </w:rPr>
+        <w:t>Scrape licenses</w:t>
+      </w:r>
+    </w:p>
+    <w:p>
+      <w:pPr>
+        <w:pStyle w:val="Listeafsnit"/>
+        <w:numPr>
+          <w:ilvl w:val="2"/>
+          <w:numId w:val="2"/>
+        </w:numPr>
+        <w:rPr>
+          <w:lang w:val="en-US"/>
+        </w:rPr>
+      </w:pPr>
+      <w:r>
+        <w:rPr>
+          <w:lang w:val="en-US"/>
+        </w:rPr>
+        <w:t xml:space="preserve">Barbers, plumbers, </w:t>
+      </w:r>
+      <w:proofErr w:type="spellStart"/>
+      <w:r>
+        <w:rPr>
+          <w:lang w:val="en-US"/>
+        </w:rPr>
+        <w:t>vvs</w:t>
+      </w:r>
+      <w:proofErr w:type="spellEnd"/>
+      <w:r>
+        <w:rPr>
+          <w:lang w:val="en-US"/>
+        </w:rPr>
+        <w:t xml:space="preserve">, </w:t>
+      </w:r>
+      <w:proofErr w:type="spellStart"/>
+      <w:r>
+        <w:rPr>
+          <w:lang w:val="en-US"/>
+        </w:rPr>
+        <w:t>electri</w:t>
+      </w:r>
+      <w:proofErr w:type="spellEnd"/>
+    </w:p>
+    <w:p>
+      <w:pPr>
+        <w:pStyle w:val="Listeafsnit"/>
+        <w:numPr>
+          <w:ilvl w:val="2"/>
+          <w:numId w:val="2"/>
+        </w:numPr>
+        <w:rPr>
+          <w:lang w:val="en-US"/>
+        </w:rPr>
+      </w:pPr>
+      <w:r>
+        <w:rPr>
+          <w:lang w:val="en-US"/>
+        </w:rPr>
+        <w:t xml:space="preserve">Hunting or fishing </w:t>
+      </w:r>
+      <w:proofErr w:type="spellStart"/>
+      <w:r>
+        <w:rPr>
+          <w:lang w:val="en-US"/>
+        </w:rPr>
+        <w:t>licelses</w:t>
+      </w:r>
+      <w:proofErr w:type="spellEnd"/>
+    </w:p>
+    <w:p>
+      <w:pPr>
+        <w:pStyle w:val="Listeafsnit"/>
+        <w:numPr>
+          <w:ilvl w:val="1"/>
+          <w:numId w:val="2"/>
+        </w:numPr>
+        <w:rPr>
+          <w:lang w:val="en-US"/>
+        </w:rPr>
+      </w:pPr>
+      <w:r>
+        <w:rPr>
+          <w:lang w:val="en-US"/>
+        </w:rPr>
+        <w:t>Members</w:t>
+      </w:r>
+    </w:p>
+    <w:p>
+      <w:pPr>
+        <w:pStyle w:val="Listeafsnit"/>
+        <w:numPr>
+          <w:ilvl w:val="2"/>
+          <w:numId w:val="2"/>
+        </w:numPr>
+        <w:rPr>
+          <w:lang w:val="en-US"/>
+        </w:rPr>
+      </w:pPr>
+      <w:r>
+        <w:rPr>
+          <w:lang w:val="en-US"/>
+        </w:rPr>
+        <w:t xml:space="preserve">Combine </w:t>
+      </w:r>
+      <w:proofErr w:type="spellStart"/>
+      <w:r>
+        <w:rPr>
+          <w:lang w:val="en-US"/>
+        </w:rPr>
+        <w:t>houseprice</w:t>
+      </w:r>
+      <w:proofErr w:type="spellEnd"/>
+      <w:r>
+        <w:rPr>
+          <w:lang w:val="en-US"/>
+        </w:rPr>
+        <w:t xml:space="preserve"> with members to find out who is wealthy</w:t>
+      </w:r>
+    </w:p>
+    <w:p>
+      <w:pPr>
+        <w:pStyle w:val="Listeafsnit"/>
+        <w:numPr>
+          <w:ilvl w:val="2"/>
+          <w:numId w:val="2"/>
+        </w:numPr>
+        <w:rPr>
+          <w:lang w:val="en-US"/>
+        </w:rPr>
+      </w:pPr>
+      <w:r>
+        <w:rPr>
+          <w:lang w:val="en-US"/>
+        </w:rPr>
+        <w:t xml:space="preserve">Same sex people living together in expensive houses are good donators for Democrats </w:t>
+      </w:r>
+    </w:p>
+    <w:p>
+      <w:pPr>
+        <w:pStyle w:val="Listeafsnit"/>
+        <w:numPr>
+          <w:ilvl w:val="1"/>
+          <w:numId w:val="2"/>
+        </w:numPr>
+        <w:rPr>
+          <w:lang w:val="en-US"/>
+        </w:rPr>
+      </w:pPr>
+      <w:r>
+        <w:rPr>
+          <w:lang w:val="en-US"/>
+        </w:rPr>
+        <w:t>Open street map</w:t>
+      </w:r>
+    </w:p>
+    <w:p>
+      <w:pPr>
+        <w:pStyle w:val="Listeafsnit"/>
+        <w:numPr>
+          <w:ilvl w:val="2"/>
+          <w:numId w:val="2"/>
+        </w:numPr>
+        <w:rPr>
+          <w:lang w:val="en-US"/>
+        </w:rPr>
+      </w:pPr>
+      <w:r>
+        <w:rPr>
+          <w:lang w:val="en-US"/>
+        </w:rPr>
+        <w:t>Download entire file for Denmark as a shape</w:t>
+      </w:r>
+    </w:p>
+    <w:p>
+      <w:pPr>
+        <w:pStyle w:val="Listeafsnit"/>
+        <w:numPr>
+          <w:ilvl w:val="2"/>
+          <w:numId w:val="2"/>
+        </w:numPr>
+        <w:rPr>
+          <w:lang w:val="en-US"/>
+        </w:rPr>
+      </w:pPr>
+      <w:hyperlink r:id="rId10" w:history="1">
+        <w:r>
+          <w:rPr>
+            <w:rStyle w:val="Hyperlink"/>
+            <w:lang w:val="en-US"/>
+          </w:rPr>
+          <w:t>https://download.geofabrik.de/europe.html</w:t>
+        </w:r>
+      </w:hyperlink>
+      <w:r>
+        <w:rPr>
+          <w:lang w:val="en-US"/>
+        </w:rPr>
+        <w:t xml:space="preserve"> </w:t>
+      </w:r>
+    </w:p>
+    <w:p>
+      <w:pPr>
+        <w:pStyle w:val="Listeafsnit"/>
+        <w:numPr>
+          <w:ilvl w:val="1"/>
+          <w:numId w:val="2"/>
+        </w:numPr>
+        <w:rPr>
+          <w:lang w:val="en-US"/>
+        </w:rPr>
+      </w:pPr>
+      <w:r>
+        <w:rPr>
+          <w:lang w:val="en-US"/>
+        </w:rPr>
+        <w:t xml:space="preserve">Check out </w:t>
+      </w:r>
+      <w:r>
+        <w:rPr>
+          <w:lang w:val="en-US"/>
+        </w:rPr>
+        <w:t>https://analystinstitute.org/</w:t>
+      </w:r>
+    </w:p>
+    <w:p>
+      <w:pPr>
+        <w:pStyle w:val="Listeafsnit"/>
+        <w:numPr>
+          <w:ilvl w:val="1"/>
           <w:numId w:val="2"/>
         </w:numPr>
         <w:rPr>
@@ -2378,6 +2771,18 @@
       <w:shd w:val="clear" w:color="auto" w:fill="E1DFDD"/>
     </w:rPr>
   </w:style>
+  <w:style w:type="character" w:styleId="BesgtLink">
+    <w:name w:val="FollowedHyperlink"/>
+    <w:basedOn w:val="Standardskrifttypeiafsnit"/>
+    <w:uiPriority w:val="99"/>
+    <w:semiHidden/>
+    <w:unhideWhenUsed/>
+    <w:rsid w:val="00FB6A35"/>
+    <w:rPr>
+      <w:color w:val="954F72" w:themeColor="followedHyperlink"/>
+      <w:u w:val="single"/>
+    </w:rPr>
+  </w:style>
 </w:styles>
 </file>
 

</xml_diff>